<commit_message>
moving files one level up for deployment purposes
</commit_message>
<xml_diff>
--- a/Documents/Architecture Design Document.docx
+++ b/Documents/Architecture Design Document.docx
@@ -1562,27 +1562,6 @@
     </w:p>
     <w:p>
       <w:pPr>
-        <w:rPr>
-          <w:lang w:val="en-IN"/>
-        </w:rPr>
-      </w:pPr>
-    </w:p>
-    <w:p>
-      <w:pPr>
-        <w:rPr>
-          <w:lang w:val="en-IN"/>
-        </w:rPr>
-      </w:pPr>
-    </w:p>
-    <w:p>
-      <w:pPr>
-        <w:rPr>
-          <w:lang w:val="en-IN"/>
-        </w:rPr>
-      </w:pPr>
-    </w:p>
-    <w:p>
-      <w:pPr>
         <w:pStyle w:val="Heading1"/>
         <w:numPr>
           <w:ilvl w:val="0"/>
@@ -1599,7 +1578,15 @@
           <w:color w:val="000000" w:themeColor="text1"/>
           <w:lang w:val="en-IN"/>
         </w:rPr>
-        <w:t>Introduction</w:t>
+        <w:lastRenderedPageBreak/>
+        <w:t>I</w:t>
+      </w:r>
+      <w:r>
+        <w:rPr>
+          <w:color w:val="000000" w:themeColor="text1"/>
+          <w:lang w:val="en-IN"/>
+        </w:rPr>
+        <w:t>ntroduction</w:t>
       </w:r>
       <w:bookmarkEnd w:id="0"/>
     </w:p>
@@ -1922,7 +1909,6 @@
         <w:ind w:firstLine="360"/>
       </w:pPr>
       <w:r>
-        <w:lastRenderedPageBreak/>
         <w:t>The articles are distributed across the 5 categories in the following way.</w:t>
       </w:r>
     </w:p>
@@ -1935,6 +1921,7 @@
         <w:rPr>
           <w:noProof/>
         </w:rPr>
+        <w:lastRenderedPageBreak/>
         <w:drawing>
           <wp:inline distT="0" distB="0" distL="0" distR="0">
             <wp:extent cx="2397471" cy="1695450"/>
@@ -3732,7 +3719,7 @@
 </file>
 
 <file path=customXml/itemProps1.xml><?xml version="1.0" encoding="utf-8"?>
-<ds:datastoreItem xmlns:ds="http://schemas.openxmlformats.org/officeDocument/2006/customXml" ds:itemID="{0AA8F7AD-62EB-459C-B4AE-FACC295734F7}">
+<ds:datastoreItem xmlns:ds="http://schemas.openxmlformats.org/officeDocument/2006/customXml" ds:itemID="{502447F5-E5FF-4E5A-858F-5C3ED9A02138}">
   <ds:schemaRefs>
     <ds:schemaRef ds:uri="http://schemas.openxmlformats.org/officeDocument/2006/bibliography"/>
   </ds:schemaRefs>

</xml_diff>